<commit_message>
Corrections and continued documentation
</commit_message>
<xml_diff>
--- a/Documentation/Documentation.docx
+++ b/Documentation/Documentation.docx
@@ -31,6 +31,27 @@
     <w:p>
       <w:pPr>
         <w:rPr>
+          <w:b/>
+          <w:bCs/>
+          <w:sz w:val="24"/>
+          <w:szCs w:val="24"/>
+          <w:lang w:val="en-US"/>
+        </w:rPr>
+      </w:pPr>
+      <w:r>
+        <w:rPr>
+          <w:b/>
+          <w:bCs/>
+          <w:sz w:val="24"/>
+          <w:szCs w:val="24"/>
+          <w:lang w:val="en-US"/>
+        </w:rPr>
+        <w:t>Overview</w:t>
+      </w:r>
+    </w:p>
+    <w:p>
+      <w:pPr>
+        <w:rPr>
           <w:lang w:val="en-US"/>
         </w:rPr>
       </w:pPr>
@@ -176,25 +197,485 @@
         <w:rPr>
           <w:lang w:val="en-US"/>
         </w:rPr>
+        <w:t xml:space="preserve"> [2.].</w:t>
+      </w:r>
+      <w:r>
+        <w:rPr>
+          <w:lang w:val="en-US"/>
+        </w:rPr>
+        <w:t xml:space="preserve"> </w:t>
+      </w:r>
+      <w:r>
+        <w:rPr>
+          <w:lang w:val="en-US"/>
+        </w:rPr>
+        <w:t xml:space="preserve">The server is expected to stay online at all times, so it is not expected to initiate a connection ending signal to the clients. </w:t>
+      </w:r>
+    </w:p>
+    <w:p>
+      <w:pPr>
+        <w:rPr>
+          <w:b/>
+          <w:bCs/>
+          <w:sz w:val="24"/>
+          <w:szCs w:val="24"/>
+          <w:lang w:val="en-US"/>
+        </w:rPr>
+      </w:pPr>
+      <w:r>
+        <w:rPr>
+          <w:b/>
+          <w:bCs/>
+          <w:sz w:val="24"/>
+          <w:szCs w:val="24"/>
+          <w:lang w:val="en-US"/>
+        </w:rPr>
+        <w:t>How node.js handles threads and concurrency</w:t>
+      </w:r>
+    </w:p>
+    <w:p>
+      <w:pPr>
+        <w:rPr>
+          <w:lang w:val="en-US"/>
+        </w:rPr>
+      </w:pPr>
+      <w:r>
+        <w:rPr>
+          <w:lang w:val="en-US"/>
+        </w:rPr>
+        <w:t>Node.</w:t>
+      </w:r>
+      <w:r>
+        <w:rPr>
+          <w:lang w:val="en-US"/>
+        </w:rPr>
+        <w:t>js usually runs programs in</w:t>
+      </w:r>
+      <w:r>
+        <w:rPr>
+          <w:lang w:val="en-US"/>
+        </w:rPr>
+        <w:t xml:space="preserve"> a single</w:t>
+      </w:r>
+      <w:r>
+        <w:rPr>
+          <w:lang w:val="en-US"/>
+        </w:rPr>
+        <w:t xml:space="preserve"> thread, unless multi-threading is implemented with worker threads. Node has a main event loop which processes all of the executed processes in a fixed sequence starting from the first process to the last and the order is fixed. Single-threaded processing is </w:t>
+      </w:r>
+      <w:proofErr w:type="gramStart"/>
+      <w:r>
+        <w:rPr>
+          <w:lang w:val="en-US"/>
+        </w:rPr>
+        <w:t>useful, since</w:t>
+      </w:r>
+      <w:proofErr w:type="gramEnd"/>
+      <w:r>
+        <w:rPr>
+          <w:lang w:val="en-US"/>
+        </w:rPr>
+        <w:t xml:space="preserve"> there is no need to do complicated </w:t>
+      </w:r>
+      <w:r>
+        <w:rPr>
+          <w:lang w:val="en-US"/>
+        </w:rPr>
+        <w:t>programming of</w:t>
+      </w:r>
+      <w:r>
+        <w:rPr>
+          <w:lang w:val="en-US"/>
+        </w:rPr>
+        <w:t xml:space="preserve"> synchron</w:t>
+      </w:r>
+      <w:r>
+        <w:rPr>
+          <w:lang w:val="en-US"/>
+        </w:rPr>
+        <w:t>ized</w:t>
+      </w:r>
+      <w:r>
+        <w:rPr>
+          <w:lang w:val="en-US"/>
+        </w:rPr>
+        <w:t xml:space="preserve"> threads to do processes at the same time. </w:t>
+      </w:r>
+      <w:r>
+        <w:rPr>
+          <w:lang w:val="en-US"/>
+        </w:rPr>
+        <w:t xml:space="preserve">According to </w:t>
+      </w:r>
+      <w:proofErr w:type="spellStart"/>
+      <w:r>
+        <w:rPr>
+          <w:lang w:val="en-US"/>
+        </w:rPr>
+        <w:t>Cieślar</w:t>
+      </w:r>
+      <w:r>
+        <w:rPr>
+          <w:lang w:val="en-US"/>
+        </w:rPr>
+        <w:t>’s</w:t>
+      </w:r>
+      <w:proofErr w:type="spellEnd"/>
+      <w:r>
+        <w:rPr>
+          <w:lang w:val="en-US"/>
+        </w:rPr>
+        <w:t xml:space="preserve"> article on Node.js, there is a possibility to implement worker threads to do </w:t>
+      </w:r>
+      <w:r>
+        <w:rPr>
+          <w:lang w:val="en-US"/>
+        </w:rPr>
+        <w:t xml:space="preserve">something similar to </w:t>
+      </w:r>
+      <w:r>
+        <w:rPr>
+          <w:lang w:val="en-US"/>
+        </w:rPr>
+        <w:t xml:space="preserve">multi-threading for JavaScript </w:t>
+      </w:r>
+      <w:r>
+        <w:rPr>
+          <w:lang w:val="en-US"/>
+        </w:rPr>
+        <w:t>[1]</w:t>
+      </w:r>
+      <w:r>
+        <w:rPr>
+          <w:lang w:val="en-US"/>
+        </w:rPr>
+        <w:t xml:space="preserve">, but I didn’t try implementing it as my program was still an entry level program for a simple communication </w:t>
+      </w:r>
+      <w:r>
+        <w:rPr>
+          <w:lang w:val="en-US"/>
+        </w:rPr>
+        <w:t>app</w:t>
+      </w:r>
+      <w:r>
+        <w:rPr>
+          <w:lang w:val="en-US"/>
+        </w:rPr>
         <w:t xml:space="preserve">. </w:t>
       </w:r>
-      <w:r>
-        <w:rPr>
-          <w:lang w:val="en-US"/>
-        </w:rPr>
-        <w:t xml:space="preserve">The server is expected to stay online at all times, so it is not expected to initiate a connection ending signal to the clients. </w:t>
-      </w:r>
-    </w:p>
-    <w:p>
-      <w:pPr>
-        <w:rPr>
-          <w:lang w:val="en-US"/>
-        </w:rPr>
-      </w:pPr>
-      <w:r>
-        <w:rPr>
-          <w:lang w:val="en-US"/>
-        </w:rPr>
+    </w:p>
+    <w:p>
+      <w:pPr>
+        <w:rPr>
+          <w:lang w:val="en-US"/>
+        </w:rPr>
+      </w:pPr>
+      <w:r>
+        <w:rPr>
+          <w:lang w:val="en-US"/>
+        </w:rPr>
+        <w:t xml:space="preserve">From what I understood from the </w:t>
+      </w:r>
+      <w:hyperlink r:id="rId5" w:history="1">
+        <w:r>
+          <w:rPr>
+            <w:rStyle w:val="Hyperlink"/>
+            <w:lang w:val="en-US"/>
+          </w:rPr>
+          <w:t>socket.io documentation</w:t>
+        </w:r>
+      </w:hyperlink>
+      <w:r>
+        <w:rPr>
+          <w:lang w:val="en-US"/>
+        </w:rPr>
+        <w:t>, the clients and the server all run single-threaded in their own threads, so there is no multi-threading, but each device has their own thread which they will use for their processing</w:t>
+      </w:r>
+      <w:r>
+        <w:rPr>
+          <w:lang w:val="en-US"/>
+        </w:rPr>
+        <w:t xml:space="preserve"> [2]</w:t>
+      </w:r>
+      <w:r>
+        <w:rPr>
+          <w:lang w:val="en-US"/>
+        </w:rPr>
+        <w:t xml:space="preserve">. The server will be the most loaded, as all of the clients will be sending messages to the server, and responses will need to be sent to each client. The clients only need to handle their own requests and messages the other clients are sending. This means that there will be a </w:t>
+      </w:r>
+      <w:r>
+        <w:rPr>
+          <w:lang w:val="en-US"/>
+        </w:rPr>
+        <w:t xml:space="preserve">need to make sure that the server is able to handle all of the load and more processing power or memory will need to be allocated to it in case the present resources aren’t enough. </w:t>
+      </w:r>
+      <w:r>
+        <w:rPr>
+          <w:lang w:val="en-US"/>
+        </w:rPr>
+        <w:t xml:space="preserve"> </w:t>
+      </w:r>
+    </w:p>
+    <w:p>
+      <w:pPr>
+        <w:rPr>
+          <w:b/>
+          <w:bCs/>
+          <w:sz w:val="24"/>
+          <w:szCs w:val="24"/>
+          <w:lang w:val="en-US"/>
+        </w:rPr>
+      </w:pPr>
+      <w:r>
+        <w:rPr>
+          <w:b/>
+          <w:bCs/>
+          <w:sz w:val="24"/>
+          <w:szCs w:val="24"/>
+          <w:lang w:val="en-US"/>
+        </w:rPr>
+        <w:t>How the connection is maintained</w:t>
+      </w:r>
+    </w:p>
+    <w:p>
+      <w:pPr>
+        <w:rPr>
+          <w:lang w:val="en-US"/>
+        </w:rPr>
+      </w:pPr>
+      <w:r>
+        <w:rPr>
+          <w:lang w:val="en-US"/>
+        </w:rPr>
+        <w:t xml:space="preserve">Socket.io uses </w:t>
+      </w:r>
+      <w:r>
+        <w:rPr>
+          <w:lang w:val="en-US"/>
+        </w:rPr>
+        <w:t xml:space="preserve">a </w:t>
+      </w:r>
+      <w:r>
+        <w:rPr>
+          <w:lang w:val="en-US"/>
+        </w:rPr>
+        <w:t>TCP connection, which means that the connection</w:t>
+      </w:r>
+      <w:r>
+        <w:rPr>
+          <w:lang w:val="en-US"/>
+        </w:rPr>
+        <w:t xml:space="preserve"> between the clients and the server</w:t>
+      </w:r>
+      <w:r>
+        <w:rPr>
+          <w:lang w:val="en-US"/>
+        </w:rPr>
+        <w:t xml:space="preserve"> will stay alive as long as the connection </w:t>
+      </w:r>
+      <w:r>
+        <w:rPr>
+          <w:lang w:val="en-US"/>
+        </w:rPr>
+        <w:t>termination</w:t>
+      </w:r>
+      <w:r>
+        <w:rPr>
+          <w:lang w:val="en-US"/>
+        </w:rPr>
+        <w:t xml:space="preserve"> </w:t>
+      </w:r>
+      <w:r>
+        <w:rPr>
+          <w:lang w:val="en-US"/>
+        </w:rPr>
+        <w:t xml:space="preserve">isn’t </w:t>
+      </w:r>
+      <w:r>
+        <w:rPr>
+          <w:lang w:val="en-US"/>
+        </w:rPr>
+        <w:t>initiated</w:t>
+      </w:r>
+      <w:r>
+        <w:rPr>
+          <w:lang w:val="en-US"/>
+        </w:rPr>
+        <w:t xml:space="preserve"> by one of the </w:t>
+      </w:r>
+      <w:r>
+        <w:rPr>
+          <w:lang w:val="en-US"/>
+        </w:rPr>
+        <w:t>systems.</w:t>
+      </w:r>
+      <w:r>
+        <w:rPr>
+          <w:lang w:val="en-US"/>
+        </w:rPr>
+        <w:t xml:space="preserve"> After the three-way handshake to establish the connection, the client and server can communicate freely to send data between each other, and after the connection between them needs to end due to the user leaving, the TCP connection termination happens.</w:t>
+      </w:r>
+      <w:r>
+        <w:rPr>
+          <w:lang w:val="en-US"/>
+        </w:rPr>
+        <w:t xml:space="preserve"> The connection</w:t>
+      </w:r>
+      <w:r>
+        <w:rPr>
+          <w:lang w:val="en-US"/>
+        </w:rPr>
+        <w:t xml:space="preserve"> termination</w:t>
+      </w:r>
+      <w:r>
+        <w:rPr>
+          <w:lang w:val="en-US"/>
+        </w:rPr>
+        <w:t xml:space="preserve"> can be initiated by either of the parties by sending a data packet with the</w:t>
+      </w:r>
+      <w:r>
+        <w:rPr>
+          <w:lang w:val="en-US"/>
+        </w:rPr>
+        <w:t xml:space="preserve"> FIN-flag set, and there is </w:t>
+      </w:r>
+      <w:r>
+        <w:rPr>
+          <w:lang w:val="en-US"/>
+        </w:rPr>
+        <w:t>a</w:t>
+      </w:r>
+      <w:r>
+        <w:rPr>
+          <w:lang w:val="en-US"/>
+        </w:rPr>
+        <w:t xml:space="preserve"> two-way </w:t>
+      </w:r>
+      <w:r>
+        <w:rPr>
+          <w:lang w:val="en-US"/>
+        </w:rPr>
+        <w:t xml:space="preserve">termination </w:t>
+      </w:r>
+      <w:r>
+        <w:rPr>
+          <w:lang w:val="en-US"/>
+        </w:rPr>
+        <w:t>to end the connection</w:t>
+      </w:r>
+      <w:r>
+        <w:rPr>
+          <w:lang w:val="en-US"/>
+        </w:rPr>
+        <w:t xml:space="preserve">. Both of the parties </w:t>
+      </w:r>
+      <w:r>
+        <w:rPr>
+          <w:lang w:val="en-US"/>
+        </w:rPr>
+        <w:t xml:space="preserve">need to </w:t>
+      </w:r>
+      <w:r>
+        <w:rPr>
+          <w:lang w:val="en-US"/>
+        </w:rPr>
+        <w:t>acknowledge to each other that the connection has ended, so that data packets are</w:t>
+      </w:r>
+      <w:r>
+        <w:rPr>
+          <w:lang w:val="en-US"/>
+        </w:rPr>
+        <w:t>n’t</w:t>
+      </w:r>
+      <w:r>
+        <w:rPr>
+          <w:lang w:val="en-US"/>
+        </w:rPr>
+        <w:t xml:space="preserve"> </w:t>
+      </w:r>
+      <w:r>
+        <w:rPr>
+          <w:lang w:val="en-US"/>
+        </w:rPr>
+        <w:t xml:space="preserve">unnecessarily sent to a network and </w:t>
+      </w:r>
+      <w:r>
+        <w:rPr>
+          <w:lang w:val="en-US"/>
+        </w:rPr>
+        <w:t xml:space="preserve">wasted </w:t>
+      </w:r>
+      <w:r>
+        <w:rPr>
+          <w:lang w:val="en-US"/>
+        </w:rPr>
+        <w:t xml:space="preserve">since there will be no one receiving </w:t>
+      </w:r>
+      <w:r>
+        <w:rPr>
+          <w:lang w:val="en-US"/>
+        </w:rPr>
+        <w:t>the packets</w:t>
+      </w:r>
+      <w:r>
+        <w:rPr>
+          <w:lang w:val="en-US"/>
+        </w:rPr>
+        <w:t>.</w:t>
+      </w:r>
+    </w:p>
+    <w:p>
+      <w:pPr>
+        <w:rPr>
+          <w:b/>
+          <w:bCs/>
+          <w:sz w:val="24"/>
+          <w:szCs w:val="24"/>
+          <w:lang w:val="en-US"/>
+        </w:rPr>
+      </w:pPr>
+    </w:p>
+    <w:p>
+      <w:pPr>
+        <w:rPr>
+          <w:b/>
+          <w:bCs/>
+          <w:sz w:val="24"/>
+          <w:szCs w:val="24"/>
+          <w:lang w:val="en-US"/>
+        </w:rPr>
+      </w:pPr>
+    </w:p>
+    <w:p>
+      <w:pPr>
+        <w:rPr>
+          <w:b/>
+          <w:bCs/>
+          <w:sz w:val="24"/>
+          <w:szCs w:val="24"/>
+          <w:lang w:val="en-US"/>
+        </w:rPr>
+      </w:pPr>
+    </w:p>
+    <w:p>
+      <w:pPr>
+        <w:rPr>
+          <w:b/>
+          <w:bCs/>
+          <w:sz w:val="24"/>
+          <w:szCs w:val="24"/>
+          <w:lang w:val="en-US"/>
+        </w:rPr>
+      </w:pPr>
+      <w:r>
+        <w:rPr>
+          <w:b/>
+          <w:bCs/>
+          <w:sz w:val="24"/>
+          <w:szCs w:val="24"/>
+          <w:lang w:val="en-US"/>
+        </w:rPr>
+        <w:lastRenderedPageBreak/>
         <w:t>Transparency</w:t>
       </w:r>
     </w:p>
@@ -408,11 +889,19 @@
     <w:p>
       <w:pPr>
         <w:rPr>
-          <w:lang w:val="en-US"/>
-        </w:rPr>
-      </w:pPr>
-      <w:r>
-        <w:rPr>
+          <w:b/>
+          <w:bCs/>
+          <w:sz w:val="24"/>
+          <w:szCs w:val="24"/>
+          <w:lang w:val="en-US"/>
+        </w:rPr>
+      </w:pPr>
+      <w:r>
+        <w:rPr>
+          <w:b/>
+          <w:bCs/>
+          <w:sz w:val="24"/>
+          <w:szCs w:val="24"/>
           <w:lang w:val="en-US"/>
         </w:rPr>
         <w:t>Scalability</w:t>
@@ -471,11 +960,19 @@
     <w:p>
       <w:pPr>
         <w:rPr>
-          <w:lang w:val="en-US"/>
-        </w:rPr>
-      </w:pPr>
-      <w:r>
-        <w:rPr>
+          <w:b/>
+          <w:bCs/>
+          <w:sz w:val="24"/>
+          <w:szCs w:val="24"/>
+          <w:lang w:val="en-US"/>
+        </w:rPr>
+      </w:pPr>
+      <w:r>
+        <w:rPr>
+          <w:b/>
+          <w:bCs/>
+          <w:sz w:val="24"/>
+          <w:szCs w:val="24"/>
           <w:lang w:val="en-US"/>
         </w:rPr>
         <w:t>Failure handling</w:t>
@@ -513,48 +1010,323 @@
         <w:rPr>
           <w:lang w:val="en-US"/>
         </w:rPr>
+        <w:t xml:space="preserve">In case the application isn’t run using the correct syntax, which includes the IP-address and a port number, there will be an error message output into the terminal with the correct syntax with the necessary information: </w:t>
+      </w:r>
+      <w:r>
+        <w:rPr>
+          <w:color w:val="FF0000"/>
+          <w:lang w:val="en-US"/>
+        </w:rPr>
+        <w:t>‘</w:t>
+      </w:r>
+      <w:r>
+        <w:rPr>
+          <w:color w:val="FF0000"/>
+          <w:lang w:val="en-US"/>
+        </w:rPr>
+        <w:t>Correct usage: node client [IP-address] [port-number]</w:t>
+      </w:r>
+      <w:r>
+        <w:rPr>
+          <w:color w:val="FF0000"/>
+          <w:lang w:val="en-US"/>
+        </w:rPr>
+        <w:t>’</w:t>
+      </w:r>
+    </w:p>
+    <w:p>
+      <w:pPr>
+        <w:rPr>
+          <w:lang w:val="en-US"/>
+        </w:rPr>
+      </w:pPr>
+      <w:r>
+        <w:rPr>
+          <w:lang w:val="en-US"/>
+        </w:rPr>
+        <w:t>There is error handling</w:t>
+      </w:r>
+      <w:r>
+        <w:rPr>
+          <w:lang w:val="en-US"/>
+        </w:rPr>
+        <w:t xml:space="preserve"> on the client side</w:t>
+      </w:r>
+      <w:r>
+        <w:rPr>
+          <w:lang w:val="en-US"/>
+        </w:rPr>
+        <w:t xml:space="preserve"> </w:t>
+      </w:r>
+      <w:r>
+        <w:rPr>
+          <w:lang w:val="en-US"/>
+        </w:rPr>
+        <w:t>in</w:t>
+      </w:r>
+      <w:r>
+        <w:rPr>
+          <w:lang w:val="en-US"/>
+        </w:rPr>
+        <w:t xml:space="preserve"> case there is an error </w:t>
+      </w:r>
+      <w:r>
+        <w:rPr>
+          <w:lang w:val="en-US"/>
+        </w:rPr>
+        <w:t>c</w:t>
+      </w:r>
+      <w:r>
+        <w:rPr>
+          <w:lang w:val="en-US"/>
+        </w:rPr>
+        <w:t>onnecting to the server</w:t>
+      </w:r>
+      <w:r>
+        <w:rPr>
+          <w:lang w:val="en-US"/>
+        </w:rPr>
+        <w:t xml:space="preserve"> due to a wrong address</w:t>
+      </w:r>
+      <w:r>
+        <w:rPr>
+          <w:lang w:val="en-US"/>
+        </w:rPr>
+        <w:t xml:space="preserve"> and/or port,</w:t>
+      </w:r>
+      <w:r>
+        <w:rPr>
+          <w:lang w:val="en-US"/>
+        </w:rPr>
+        <w:t xml:space="preserve"> or </w:t>
+      </w:r>
+      <w:r>
+        <w:rPr>
+          <w:lang w:val="en-US"/>
+        </w:rPr>
+        <w:t xml:space="preserve">some </w:t>
+      </w:r>
+      <w:r>
+        <w:rPr>
+          <w:lang w:val="en-US"/>
+        </w:rPr>
+        <w:t>other errors</w:t>
+      </w:r>
+      <w:r>
+        <w:rPr>
+          <w:lang w:val="en-US"/>
+        </w:rPr>
+        <w:t xml:space="preserve">, in which case there will be an error message output into the terminal and the program exits in a controlled manner. </w:t>
+      </w:r>
+    </w:p>
+    <w:p>
+      <w:pPr>
+        <w:rPr>
+          <w:lang w:val="en-US"/>
+        </w:rPr>
+      </w:pPr>
+      <w:r>
+        <w:rPr>
+          <w:lang w:val="en-US"/>
+        </w:rPr>
+        <w:t xml:space="preserve">There is also error handling for the user input if: </w:t>
+      </w:r>
+    </w:p>
+    <w:p>
+      <w:pPr>
+        <w:pStyle w:val="ListParagraph"/>
+        <w:numPr>
+          <w:ilvl w:val="0"/>
+          <w:numId w:val="1"/>
+        </w:numPr>
+        <w:rPr>
+          <w:lang w:val="en-US"/>
+        </w:rPr>
+      </w:pPr>
+      <w:r>
+        <w:rPr>
+          <w:lang w:val="en-US"/>
+        </w:rPr>
+        <w:t>M</w:t>
+      </w:r>
+      <w:r>
+        <w:rPr>
+          <w:lang w:val="en-US"/>
+        </w:rPr>
+        <w:t xml:space="preserve">essage </w:t>
+      </w:r>
+      <w:r>
+        <w:rPr>
+          <w:lang w:val="en-US"/>
+        </w:rPr>
+        <w:t xml:space="preserve">sent into the text chat </w:t>
+      </w:r>
+      <w:r>
+        <w:rPr>
+          <w:lang w:val="en-US"/>
+        </w:rPr>
+        <w:t>is empty</w:t>
+      </w:r>
+      <w:r>
+        <w:rPr>
+          <w:lang w:val="en-US"/>
+        </w:rPr>
+        <w:t>, in which case it won’t be sent</w:t>
+      </w:r>
+    </w:p>
+    <w:p>
+      <w:pPr>
+        <w:pStyle w:val="ListParagraph"/>
+        <w:numPr>
+          <w:ilvl w:val="0"/>
+          <w:numId w:val="1"/>
+        </w:numPr>
+        <w:rPr>
+          <w:lang w:val="en-US"/>
+        </w:rPr>
+      </w:pPr>
+      <w:r>
+        <w:rPr>
+          <w:lang w:val="en-US"/>
+        </w:rPr>
+        <w:t xml:space="preserve">User tries to direct-message </w:t>
+      </w:r>
+      <w:r>
+        <w:rPr>
+          <w:lang w:val="en-US"/>
+        </w:rPr>
+        <w:t>with a username that</w:t>
+      </w:r>
+      <w:r>
+        <w:rPr>
+          <w:lang w:val="en-US"/>
+        </w:rPr>
+        <w:t xml:space="preserve"> doesn’t match any currently connected to the server</w:t>
+      </w:r>
+      <w:r>
+        <w:rPr>
+          <w:lang w:val="en-US"/>
+        </w:rPr>
+        <w:t>, or tries to direct-message themselves which isn’t permitted</w:t>
+      </w:r>
+    </w:p>
+    <w:p>
+      <w:pPr>
+        <w:pStyle w:val="ListParagraph"/>
+        <w:numPr>
+          <w:ilvl w:val="0"/>
+          <w:numId w:val="1"/>
+        </w:numPr>
+        <w:rPr>
+          <w:lang w:val="en-US"/>
+        </w:rPr>
+      </w:pPr>
+      <w:r>
+        <w:rPr>
+          <w:lang w:val="en-US"/>
+        </w:rPr>
+        <w:t>User tries to change</w:t>
+      </w:r>
+      <w:r>
+        <w:rPr>
+          <w:lang w:val="en-US"/>
+        </w:rPr>
+        <w:t xml:space="preserve"> their</w:t>
+      </w:r>
+      <w:r>
+        <w:rPr>
+          <w:lang w:val="en-US"/>
+        </w:rPr>
+        <w:t xml:space="preserve"> username </w:t>
+      </w:r>
+      <w:r>
+        <w:rPr>
+          <w:lang w:val="en-US"/>
+        </w:rPr>
+        <w:t xml:space="preserve">to one </w:t>
+      </w:r>
+      <w:r>
+        <w:rPr>
+          <w:lang w:val="en-US"/>
+        </w:rPr>
+        <w:t xml:space="preserve">that’s empty, or </w:t>
+      </w:r>
+      <w:r>
+        <w:rPr>
+          <w:lang w:val="en-US"/>
+        </w:rPr>
+        <w:t>is the same</w:t>
+      </w:r>
+      <w:r>
+        <w:rPr>
+          <w:lang w:val="en-US"/>
+        </w:rPr>
+        <w:t xml:space="preserve"> one </w:t>
+      </w:r>
+      <w:r>
+        <w:rPr>
+          <w:lang w:val="en-US"/>
+        </w:rPr>
+        <w:t>which they’re</w:t>
+      </w:r>
+      <w:r>
+        <w:rPr>
+          <w:lang w:val="en-US"/>
+        </w:rPr>
+        <w:t xml:space="preserve"> already us</w:t>
+      </w:r>
+      <w:r>
+        <w:rPr>
+          <w:lang w:val="en-US"/>
+        </w:rPr>
+        <w:t>ing</w:t>
+      </w:r>
+      <w:r>
+        <w:rPr>
+          <w:lang w:val="en-US"/>
+        </w:rPr>
+        <w:t xml:space="preserve"> </w:t>
+      </w:r>
+    </w:p>
+    <w:p>
+      <w:pPr>
+        <w:rPr>
+          <w:lang w:val="en-US"/>
+        </w:rPr>
+      </w:pPr>
+      <w:r>
+        <w:rPr>
+          <w:lang w:val="en-US"/>
+        </w:rPr>
         <w:lastRenderedPageBreak/>
-        <w:t xml:space="preserve">In case the application isn’t run using the correct syntax, which includes the IP-address and a port number, there will be an error message output into the terminal with the correct syntax with the necessary information: </w:t>
-      </w:r>
-      <w:r>
-        <w:rPr>
-          <w:color w:val="FF0000"/>
-          <w:lang w:val="en-US"/>
-        </w:rPr>
-        <w:t>‘</w:t>
-      </w:r>
-      <w:r>
-        <w:rPr>
-          <w:color w:val="FF0000"/>
-          <w:lang w:val="en-US"/>
-        </w:rPr>
-        <w:t>Correct usage: node client [IP-address] [port-number]</w:t>
-      </w:r>
-      <w:r>
-        <w:rPr>
-          <w:color w:val="FF0000"/>
-          <w:lang w:val="en-US"/>
-        </w:rPr>
-        <w:t>’</w:t>
-      </w:r>
-    </w:p>
-    <w:p>
-      <w:pPr>
-        <w:rPr>
-          <w:lang w:val="en-US"/>
-        </w:rPr>
-      </w:pPr>
-      <w:r>
-        <w:rPr>
-          <w:lang w:val="en-US"/>
-        </w:rPr>
-        <w:t>There is error handling</w:t>
-      </w:r>
-      <w:r>
-        <w:rPr>
-          <w:lang w:val="en-US"/>
-        </w:rPr>
-        <w:t xml:space="preserve"> on the client side</w:t>
+        <w:t xml:space="preserve">In case the user exits the program in a different method from typing /leave into the chat, the exit of the user will still be registered on the server and a message is sent to everyone. This might happen because the user closes or exits the terminal, or they use the </w:t>
+      </w:r>
+      <w:proofErr w:type="spellStart"/>
+      <w:r>
+        <w:rPr>
+          <w:lang w:val="en-US"/>
+        </w:rPr>
+        <w:t>keyboardInterrupt</w:t>
+      </w:r>
+      <w:proofErr w:type="spellEnd"/>
+      <w:r>
+        <w:rPr>
+          <w:lang w:val="en-US"/>
+        </w:rPr>
+        <w:t xml:space="preserve"> input CTRL+C.  </w:t>
+      </w:r>
+    </w:p>
+    <w:p/>
+    <w:p/>
+    <w:p>
+      <w:r>
+        <w:t xml:space="preserve">Description and explanation in the video about how the system works (2.5) </w:t>
+      </w:r>
+    </w:p>
+    <w:p/>
+    <w:p>
+      <w:r>
+        <w:t xml:space="preserve"> 5.</w:t>
       </w:r>
       <w:r>
         <w:rPr>
@@ -563,90 +1335,89 @@
         <w:t xml:space="preserve"> </w:t>
       </w:r>
       <w:r>
-        <w:rPr>
-          <w:lang w:val="en-US"/>
-        </w:rPr>
-        <w:t>in</w:t>
-      </w:r>
-      <w:r>
-        <w:rPr>
-          <w:lang w:val="en-US"/>
-        </w:rPr>
-        <w:t xml:space="preserve"> case there is an error </w:t>
-      </w:r>
-      <w:r>
-        <w:rPr>
-          <w:lang w:val="en-US"/>
-        </w:rPr>
-        <w:t>with</w:t>
-      </w:r>
-      <w:r>
-        <w:rPr>
-          <w:lang w:val="en-US"/>
-        </w:rPr>
-        <w:t xml:space="preserve"> connecting to the server</w:t>
-      </w:r>
-      <w:r>
-        <w:rPr>
-          <w:lang w:val="en-US"/>
-        </w:rPr>
-        <w:t xml:space="preserve"> due to a wrong address or other errors</w:t>
-      </w:r>
-      <w:r>
-        <w:rPr>
-          <w:lang w:val="en-US"/>
-        </w:rPr>
-        <w:t xml:space="preserve">, in which case there will be an error message output into the terminal and the program exits in a controlled manner. </w:t>
-      </w:r>
-    </w:p>
-    <w:p>
-      <w:pPr>
-        <w:rPr>
-          <w:lang w:val="en-US"/>
-        </w:rPr>
-      </w:pPr>
-    </w:p>
-    <w:p>
-      <w:r>
-        <w:t xml:space="preserve">Description and explanation in the video about how the system works (2.5) </w:t>
-      </w:r>
-    </w:p>
-    <w:p>
-      <w:r>
-        <w:t>4.</w:t>
-      </w:r>
-      <w:r>
-        <w:rPr>
-          <w:lang w:val="en-US"/>
-        </w:rPr>
-        <w:t xml:space="preserve"> </w:t>
-      </w:r>
-      <w:r>
-        <w:t xml:space="preserve">Explanation of how transparency, scalability, </w:t>
-      </w:r>
-      <w:proofErr w:type="gramStart"/>
-      <w:r>
-        <w:t>and  failure</w:t>
-      </w:r>
-      <w:proofErr w:type="gramEnd"/>
-      <w:r>
-        <w:t xml:space="preserve"> handling have been catered in the solution (you may comment on that in the video) (3)</w:t>
+        <w:t xml:space="preserve">Quality and completeness of the report (design exercise) (2.5) </w:t>
+      </w:r>
+    </w:p>
+    <w:p>
+      <w:r>
+        <w:t xml:space="preserve">The TA can assist you the best when working with JavaScript or Python. TCP/UDP connections and multiprocessing are a part of virtually all programming languages, such as Java, C#, C, C++, but they may be easier to implement on some tools than on others. This task involves two core concepts: Multiprocessing and Network connections. With JavaScript, client-server architectures are typically handled with Node.js. Node.js handles threading differently than typical servers, so be prepared to explain on video how the node achieves this. Other programming languages, frameworks, and toolkits are also allowed. You must however explain on the video how the server manages multiple clients - via threads or otherwise - and how the connection is maintained. The video should also explain why the connection is TCP or UDP. </w:t>
       </w:r>
     </w:p>
     <w:p/>
     <w:p>
-      <w:r>
-        <w:t xml:space="preserve"> 5.</w:t>
-      </w:r>
-      <w:r>
-        <w:rPr>
-          <w:lang w:val="en-US"/>
-        </w:rPr>
-        <w:t xml:space="preserve"> </w:t>
-      </w:r>
-      <w:r>
-        <w:t xml:space="preserve">Quality and completeness of the report (design exercise) (2.5) The TA can assist you the best when working with JavaScript or Python. TCP/UDP connections and multiprocessing are a part of virtually all programming languages, such as Java, C#, C, C++, but they may be easier to implement on some tools than on others. This task involves two core concepts: Multiprocessing and Network connections. With JavaScript, client-server architectures are typically handled with Node.js. Node.js handles threading differently than typical servers, so be prepared to explain on video how the node achieves this. Other programming languages, frameworks, and toolkits are also allowed. You must however explain on the video how the server manages multiple clients - via threads or otherwise - and how the connection is maintained. The video should also explain why the connection is TCP or UDP. </w:t>
-      </w:r>
+      <w:pPr>
+        <w:rPr>
+          <w:b/>
+          <w:bCs/>
+          <w:lang w:val="fi-FI"/>
+        </w:rPr>
+      </w:pPr>
+      <w:proofErr w:type="spellStart"/>
+      <w:r>
+        <w:rPr>
+          <w:b/>
+          <w:bCs/>
+          <w:lang w:val="fi-FI"/>
+        </w:rPr>
+        <w:t>Sources</w:t>
+      </w:r>
+      <w:proofErr w:type="spellEnd"/>
+    </w:p>
+    <w:p>
+      <w:pPr>
+        <w:rPr>
+          <w:lang w:val="fi-FI"/>
+        </w:rPr>
+      </w:pPr>
+      <w:r>
+        <w:rPr>
+          <w:lang w:val="fi-FI"/>
+        </w:rPr>
+        <w:t>[1]</w:t>
+      </w:r>
+      <w:r>
+        <w:rPr>
+          <w:lang w:val="fi-FI"/>
+        </w:rPr>
+        <w:tab/>
+      </w:r>
+      <w:hyperlink r:id="rId6" w:history="1">
+        <w:r>
+          <w:rPr>
+            <w:rStyle w:val="Hyperlink"/>
+            <w:lang w:val="fi-FI"/>
+          </w:rPr>
+          <w:t>https://blog.logrocket.com/complete-guide-threads-node-js/</w:t>
+        </w:r>
+      </w:hyperlink>
+    </w:p>
+    <w:p>
+      <w:pPr>
+        <w:rPr>
+          <w:lang w:val="fi-FI"/>
+        </w:rPr>
+      </w:pPr>
+      <w:r>
+        <w:rPr>
+          <w:lang w:val="fi-FI"/>
+        </w:rPr>
+        <w:t>[2]</w:t>
+      </w:r>
+      <w:r>
+        <w:rPr>
+          <w:lang w:val="fi-FI"/>
+        </w:rPr>
+        <w:tab/>
+      </w:r>
+      <w:hyperlink r:id="rId7" w:history="1">
+        <w:r>
+          <w:rPr>
+            <w:rStyle w:val="Hyperlink"/>
+            <w:lang w:val="fi-FI"/>
+          </w:rPr>
+          <w:t>https://socket.io/docs/v4/</w:t>
+        </w:r>
+      </w:hyperlink>
     </w:p>
     <w:sectPr>
       <w:pgSz w:w="11906" w:h="16838"/>
@@ -656,6 +1427,127 @@
     </w:sectPr>
   </w:body>
 </w:document>
+</file>
+
+<file path=word/numbering.xml><?xml version="1.0" encoding="utf-8"?>
+<w:numbering xmlns:wpc="http://schemas.microsoft.com/office/word/2010/wordprocessingCanvas" xmlns:cx="http://schemas.microsoft.com/office/drawing/2014/chartex" xmlns:cx1="http://schemas.microsoft.com/office/drawing/2015/9/8/chartex" xmlns:cx2="http://schemas.microsoft.com/office/drawing/2015/10/21/chartex" xmlns:cx3="http://schemas.microsoft.com/office/drawing/2016/5/9/chartex" xmlns:cx4="http://schemas.microsoft.com/office/drawing/2016/5/10/chartex" xmlns:cx5="http://schemas.microsoft.com/office/drawing/2016/5/11/chartex" xmlns:cx6="http://schemas.microsoft.com/office/drawing/2016/5/12/chartex" xmlns:cx7="http://schemas.microsoft.com/office/drawing/2016/5/13/chartex" xmlns:cx8="http://schemas.microsoft.com/office/drawing/2016/5/14/chartex" xmlns:mc="http://schemas.openxmlformats.org/markup-compatibility/2006" xmlns:aink="http://schemas.microsoft.com/office/drawing/2016/ink" xmlns:am3d="http://schemas.microsoft.com/office/drawing/2017/model3d" xmlns:o="urn:schemas-microsoft-com:office:office" xmlns:oel="http://schemas.microsoft.com/office/2019/extlst" xmlns:r="http://schemas.openxmlformats.org/officeDocument/2006/relationships" xmlns:m="http://schemas.openxmlformats.org/officeDocument/2006/math" xmlns:v="urn:schemas-microsoft-com:vml" xmlns:wp14="http://schemas.microsoft.com/office/word/2010/wordprocessingDrawing" xmlns:wp="http://schemas.openxmlformats.org/drawingml/2006/wordprocessingDrawing" xmlns:w10="urn:schemas-microsoft-com:office:word" xmlns:w="http://schemas.openxmlformats.org/wordprocessingml/2006/main" xmlns:w14="http://schemas.microsoft.com/office/word/2010/wordml" xmlns:w15="http://schemas.microsoft.com/office/word/2012/wordml" xmlns:w16cex="http://schemas.microsoft.com/office/word/2018/wordml/cex" xmlns:w16cid="http://schemas.microsoft.com/office/word/2016/wordml/cid" xmlns:w16="http://schemas.microsoft.com/office/word/2018/wordml" xmlns:w16sdtdh="http://schemas.microsoft.com/office/word/2020/wordml/sdtdatahash" xmlns:w16se="http://schemas.microsoft.com/office/word/2015/wordml/symex" xmlns:wpg="http://schemas.microsoft.com/office/word/2010/wordprocessingGroup" xmlns:wpi="http://schemas.microsoft.com/office/word/2010/wordprocessingInk" xmlns:wne="http://schemas.microsoft.com/office/word/2006/wordml" xmlns:wps="http://schemas.microsoft.com/office/word/2010/wordprocessingShape" mc:Ignorable="w14 w15 w16se w16cid w16 w16cex w16sdtdh wp14">
+  <w:abstractNum w:abstractNumId="0" w15:restartNumberingAfterBreak="0">
+    <w:nsid w:val="661203F0"/>
+    <w:multiLevelType w:val="hybridMultilevel"/>
+    <w:tmpl w:val="59929D56"/>
+    <w:lvl w:ilvl="0" w:tplc="178CB842">
+      <w:start w:val="2"/>
+      <w:numFmt w:val="bullet"/>
+      <w:lvlText w:val="-"/>
+      <w:lvlJc w:val="left"/>
+      <w:pPr>
+        <w:ind w:left="1080" w:hanging="360"/>
+      </w:pPr>
+      <w:rPr>
+        <w:rFonts w:ascii="Calibri" w:eastAsiaTheme="minorHAnsi" w:hAnsi="Calibri" w:cs="Calibri" w:hint="default"/>
+      </w:rPr>
+    </w:lvl>
+    <w:lvl w:ilvl="1" w:tplc="0C000003" w:tentative="1">
+      <w:start w:val="1"/>
+      <w:numFmt w:val="bullet"/>
+      <w:lvlText w:val="o"/>
+      <w:lvlJc w:val="left"/>
+      <w:pPr>
+        <w:ind w:left="1800" w:hanging="360"/>
+      </w:pPr>
+      <w:rPr>
+        <w:rFonts w:ascii="Courier New" w:hAnsi="Courier New" w:cs="Courier New" w:hint="default"/>
+      </w:rPr>
+    </w:lvl>
+    <w:lvl w:ilvl="2" w:tplc="0C000005" w:tentative="1">
+      <w:start w:val="1"/>
+      <w:numFmt w:val="bullet"/>
+      <w:lvlText w:val=""/>
+      <w:lvlJc w:val="left"/>
+      <w:pPr>
+        <w:ind w:left="2520" w:hanging="360"/>
+      </w:pPr>
+      <w:rPr>
+        <w:rFonts w:ascii="Wingdings" w:hAnsi="Wingdings" w:hint="default"/>
+      </w:rPr>
+    </w:lvl>
+    <w:lvl w:ilvl="3" w:tplc="0C000001" w:tentative="1">
+      <w:start w:val="1"/>
+      <w:numFmt w:val="bullet"/>
+      <w:lvlText w:val=""/>
+      <w:lvlJc w:val="left"/>
+      <w:pPr>
+        <w:ind w:left="3240" w:hanging="360"/>
+      </w:pPr>
+      <w:rPr>
+        <w:rFonts w:ascii="Symbol" w:hAnsi="Symbol" w:hint="default"/>
+      </w:rPr>
+    </w:lvl>
+    <w:lvl w:ilvl="4" w:tplc="0C000003" w:tentative="1">
+      <w:start w:val="1"/>
+      <w:numFmt w:val="bullet"/>
+      <w:lvlText w:val="o"/>
+      <w:lvlJc w:val="left"/>
+      <w:pPr>
+        <w:ind w:left="3960" w:hanging="360"/>
+      </w:pPr>
+      <w:rPr>
+        <w:rFonts w:ascii="Courier New" w:hAnsi="Courier New" w:cs="Courier New" w:hint="default"/>
+      </w:rPr>
+    </w:lvl>
+    <w:lvl w:ilvl="5" w:tplc="0C000005" w:tentative="1">
+      <w:start w:val="1"/>
+      <w:numFmt w:val="bullet"/>
+      <w:lvlText w:val=""/>
+      <w:lvlJc w:val="left"/>
+      <w:pPr>
+        <w:ind w:left="4680" w:hanging="360"/>
+      </w:pPr>
+      <w:rPr>
+        <w:rFonts w:ascii="Wingdings" w:hAnsi="Wingdings" w:hint="default"/>
+      </w:rPr>
+    </w:lvl>
+    <w:lvl w:ilvl="6" w:tplc="0C000001" w:tentative="1">
+      <w:start w:val="1"/>
+      <w:numFmt w:val="bullet"/>
+      <w:lvlText w:val=""/>
+      <w:lvlJc w:val="left"/>
+      <w:pPr>
+        <w:ind w:left="5400" w:hanging="360"/>
+      </w:pPr>
+      <w:rPr>
+        <w:rFonts w:ascii="Symbol" w:hAnsi="Symbol" w:hint="default"/>
+      </w:rPr>
+    </w:lvl>
+    <w:lvl w:ilvl="7" w:tplc="0C000003" w:tentative="1">
+      <w:start w:val="1"/>
+      <w:numFmt w:val="bullet"/>
+      <w:lvlText w:val="o"/>
+      <w:lvlJc w:val="left"/>
+      <w:pPr>
+        <w:ind w:left="6120" w:hanging="360"/>
+      </w:pPr>
+      <w:rPr>
+        <w:rFonts w:ascii="Courier New" w:hAnsi="Courier New" w:cs="Courier New" w:hint="default"/>
+      </w:rPr>
+    </w:lvl>
+    <w:lvl w:ilvl="8" w:tplc="0C000005" w:tentative="1">
+      <w:start w:val="1"/>
+      <w:numFmt w:val="bullet"/>
+      <w:lvlText w:val=""/>
+      <w:lvlJc w:val="left"/>
+      <w:pPr>
+        <w:ind w:left="6840" w:hanging="360"/>
+      </w:pPr>
+      <w:rPr>
+        <w:rFonts w:ascii="Wingdings" w:hAnsi="Wingdings" w:hint="default"/>
+      </w:rPr>
+    </w:lvl>
+  </w:abstractNum>
+  <w:num w:numId="1" w16cid:durableId="1678848777">
+    <w:abstractNumId w:val="0"/>
+  </w:num>
+</w:numbering>
 </file>
 
 <file path=word/styles.xml><?xml version="1.0" encoding="utf-8"?>
@@ -1086,6 +1978,40 @@
     <w:semiHidden/>
     <w:unhideWhenUsed/>
   </w:style>
+  <w:style w:type="paragraph" w:styleId="ListParagraph">
+    <w:name w:val="List Paragraph"/>
+    <w:basedOn w:val="Normal"/>
+    <w:uiPriority w:val="34"/>
+    <w:qFormat/>
+    <w:rsid w:val="00EE7A43"/>
+    <w:pPr>
+      <w:ind w:left="720"/>
+      <w:contextualSpacing/>
+    </w:pPr>
+  </w:style>
+  <w:style w:type="character" w:styleId="Hyperlink">
+    <w:name w:val="Hyperlink"/>
+    <w:basedOn w:val="DefaultParagraphFont"/>
+    <w:uiPriority w:val="99"/>
+    <w:unhideWhenUsed/>
+    <w:rsid w:val="0044259A"/>
+    <w:rPr>
+      <w:color w:val="0563C1" w:themeColor="hyperlink"/>
+      <w:u w:val="single"/>
+    </w:rPr>
+  </w:style>
+  <w:style w:type="character" w:styleId="UnresolvedMention">
+    <w:name w:val="Unresolved Mention"/>
+    <w:basedOn w:val="DefaultParagraphFont"/>
+    <w:uiPriority w:val="99"/>
+    <w:semiHidden/>
+    <w:unhideWhenUsed/>
+    <w:rsid w:val="0044259A"/>
+    <w:rPr>
+      <w:color w:val="605E5C"/>
+      <w:shd w:val="clear" w:color="auto" w:fill="E1DFDD"/>
+    </w:rPr>
+  </w:style>
 </w:styles>
 </file>
 

</xml_diff>